<commit_message>
analysis with adapated non-food basics, removal of alcoholic drinks, perfected original do files and works on UNHS-2005
</commit_message>
<xml_diff>
--- a/ww-ug/GAPP_RESULTS_WRITE_UP/GAPP_REFERENCES.docx
+++ b/ww-ug/GAPP_RESULTS_WRITE_UP/GAPP_REFERENCES.docx
@@ -2,307 +2,17 @@
 <file path=word/document.xml><?xml version="1.0" encoding="utf-8"?>
 <w:document xmlns:wpc="http://schemas.microsoft.com/office/word/2010/wordprocessingCanvas" xmlns:mc="http://schemas.openxmlformats.org/markup-compatibility/2006" xmlns:o="urn:schemas-microsoft-com:office:office" xmlns:r="http://schemas.openxmlformats.org/officeDocument/2006/relationships" xmlns:m="http://schemas.openxmlformats.org/officeDocument/2006/math" xmlns:v="urn:schemas-microsoft-com:vml" xmlns:wp14="http://schemas.microsoft.com/office/word/2010/wordprocessingDrawing" xmlns:wp="http://schemas.openxmlformats.org/drawingml/2006/wordprocessingDrawing" xmlns:w10="urn:schemas-microsoft-com:office:word" xmlns:w="http://schemas.openxmlformats.org/wordprocessingml/2006/main" xmlns:w14="http://schemas.microsoft.com/office/word/2010/wordml" xmlns:wpg="http://schemas.microsoft.com/office/word/2010/wordprocessingGroup" xmlns:wpi="http://schemas.microsoft.com/office/word/2010/wordprocessingInk" xmlns:wne="http://schemas.microsoft.com/office/word/2006/wordml" xmlns:wps="http://schemas.microsoft.com/office/word/2010/wordprocessingShape" mc:Ignorable="w14 wp14">
   <w:body>
+    <w:p/>
+    <w:p/>
+    <w:p/>
     <w:p>
-      <w:proofErr w:type="gramStart"/>
-      <w:r>
-        <w:t>Arndt</w:t>
-      </w:r>
-      <w:r>
-        <w:t xml:space="preserve"> C &amp; </w:t>
-      </w:r>
-      <w:proofErr w:type="spellStart"/>
-      <w:r>
-        <w:t>Simler</w:t>
-      </w:r>
-      <w:proofErr w:type="spellEnd"/>
-      <w:r>
-        <w:t xml:space="preserve"> R. K,</w:t>
-      </w:r>
-      <w:r>
-        <w:t xml:space="preserve"> (2010</w:t>
-      </w:r>
       <w:bookmarkStart w:id="0" w:name="_GoBack"/>
       <w:bookmarkEnd w:id="0"/>
-      <w:r>
-        <w:t>).</w:t>
-      </w:r>
-      <w:proofErr w:type="gramEnd"/>
-      <w:r>
-        <w:t xml:space="preserve"> Estimating Utility‐Consistent Poverty Lines with Applications to Egypt and Mozambique</w:t>
-      </w:r>
-      <w:r>
-        <w:t>,</w:t>
-      </w:r>
-      <w:r>
-        <w:t xml:space="preserve"> </w:t>
-      </w:r>
-      <w:r>
-        <w:rPr>
-          <w:i/>
-        </w:rPr>
-        <w:t>Economic Development and Cultural Change</w:t>
-      </w:r>
-      <w:r>
-        <w:t xml:space="preserve">, </w:t>
-      </w:r>
-      <w:r>
-        <w:t>58</w:t>
-      </w:r>
-      <w:r>
-        <w:t xml:space="preserve"> (</w:t>
-      </w:r>
-      <w:r>
-        <w:t>3</w:t>
-      </w:r>
-      <w:r>
-        <w:t xml:space="preserve">): </w:t>
-      </w:r>
-      <w:r>
-        <w:t>449-474</w:t>
-      </w:r>
-    </w:p>
-    <w:p>
-      <w:proofErr w:type="spellStart"/>
-      <w:r>
-        <w:t>Heltberg</w:t>
-      </w:r>
-      <w:proofErr w:type="spellEnd"/>
-      <w:r>
-        <w:t xml:space="preserve"> R &amp; Trap F, (2002).  </w:t>
-      </w:r>
-      <w:r>
-        <w:t>Agricultural supply response and poverty in Mozambique</w:t>
-      </w:r>
-      <w:r>
-        <w:t xml:space="preserve">, </w:t>
-      </w:r>
-      <w:r>
-        <w:rPr>
-          <w:i/>
-        </w:rPr>
-        <w:t xml:space="preserve">Food Policy, </w:t>
-      </w:r>
-      <w:r>
-        <w:t>27(2): 103-</w:t>
-      </w:r>
-      <w:r>
-        <w:t>124</w:t>
-      </w:r>
-    </w:p>
-    <w:p>
-      <w:r>
-        <w:t>Independent, (2012) ‘</w:t>
-      </w:r>
-      <w:r>
-        <w:t>Uganda’s budget fall short after aid cut off by West</w:t>
-      </w:r>
-      <w:r>
-        <w:t xml:space="preserve">’ </w:t>
-      </w:r>
-      <w:r>
-        <w:t>The Independent Magazine published,</w:t>
-      </w:r>
-      <w:r>
-        <w:t xml:space="preserve"> 10th December, 2012,</w:t>
-      </w:r>
-      <w:r>
-        <w:t xml:space="preserve"> accessed on 29</w:t>
-      </w:r>
-      <w:r>
-        <w:rPr>
-          <w:vertAlign w:val="superscript"/>
-        </w:rPr>
-        <w:t>th</w:t>
-      </w:r>
-      <w:r>
-        <w:t xml:space="preserve"> May, 2013 from: </w:t>
-      </w:r>
-      <w:hyperlink r:id="rId5" w:history="1">
-        <w:r>
-          <w:rPr>
-            <w:rStyle w:val="Hyperlink"/>
-          </w:rPr>
-          <w:t>http://www.independent.ie/world-news/africa/ugandas-budget-fall-short-after-aid-cut-off-by-west-28945725.html</w:t>
-        </w:r>
-      </w:hyperlink>
-    </w:p>
-    <w:p>
-      <w:r>
-        <w:t xml:space="preserve">MFPED </w:t>
-      </w:r>
-      <w:r>
-        <w:t xml:space="preserve">- </w:t>
-      </w:r>
-      <w:r>
-        <w:t xml:space="preserve">Ministry of Finance Planning and Economic Development </w:t>
-      </w:r>
-      <w:proofErr w:type="gramStart"/>
-      <w:r>
-        <w:t>( 2012</w:t>
-      </w:r>
-      <w:proofErr w:type="gramEnd"/>
-      <w:r>
-        <w:t xml:space="preserve">), Poverty Status Report: Poverty Reduction and the National Development Process:  Reducing vulnerability, </w:t>
-      </w:r>
-      <w:proofErr w:type="spellStart"/>
-      <w:r>
-        <w:t>equalising</w:t>
-      </w:r>
-      <w:proofErr w:type="spellEnd"/>
-      <w:r>
-        <w:t xml:space="preserve"> opportunities and transforming livelihoods. MFPED - Kampala, Uganda</w:t>
-      </w:r>
-    </w:p>
-    <w:p>
-      <w:proofErr w:type="gramStart"/>
-      <w:r>
-        <w:t xml:space="preserve">Mukherjee </w:t>
-      </w:r>
-      <w:r>
-        <w:t xml:space="preserve">S </w:t>
-      </w:r>
-      <w:r>
-        <w:t>&amp; Benson</w:t>
-      </w:r>
-      <w:r>
-        <w:t xml:space="preserve"> T</w:t>
-      </w:r>
-      <w:r>
-        <w:t xml:space="preserve">, </w:t>
-      </w:r>
-      <w:r>
-        <w:t>(</w:t>
-      </w:r>
-      <w:r>
-        <w:t>2003</w:t>
-      </w:r>
-      <w:r>
-        <w:t>)</w:t>
-      </w:r>
-      <w:r>
-        <w:t>.</w:t>
-      </w:r>
-      <w:proofErr w:type="gramEnd"/>
-      <w:r>
-        <w:t xml:space="preserve"> </w:t>
-      </w:r>
-      <w:r>
-        <w:t xml:space="preserve">The Determinants of Poverty in Malawi, 1998, </w:t>
-      </w:r>
-      <w:r>
-        <w:rPr>
-          <w:i/>
-        </w:rPr>
-        <w:t xml:space="preserve">World Development, </w:t>
-      </w:r>
-      <w:r>
-        <w:t>31(2): 339-358</w:t>
-      </w:r>
-    </w:p>
-    <w:p>
-      <w:proofErr w:type="spellStart"/>
-      <w:r>
-        <w:t>S</w:t>
-      </w:r>
-      <w:r>
-        <w:t>hanker</w:t>
-      </w:r>
-      <w:proofErr w:type="spellEnd"/>
-      <w:r>
-        <w:t xml:space="preserve"> </w:t>
-      </w:r>
-      <w:r>
-        <w:t>T &amp;</w:t>
-      </w:r>
-      <w:r>
-        <w:t xml:space="preserve"> G</w:t>
-      </w:r>
-      <w:r>
-        <w:t>ladstone R, (2011), ‘</w:t>
-      </w:r>
-      <w:r>
-        <w:t>Armed U.S. Advisers to Help Fight African Renegade Group</w:t>
-      </w:r>
-      <w:r>
-        <w:t xml:space="preserve">’, The New York Times, </w:t>
-      </w:r>
-      <w:r>
-        <w:t>Published: October 14, 2011</w:t>
-      </w:r>
-      <w:r>
-        <w:t>, accessed on 29</w:t>
-      </w:r>
-      <w:r>
-        <w:rPr>
-          <w:vertAlign w:val="superscript"/>
-        </w:rPr>
-        <w:t>th</w:t>
-      </w:r>
-      <w:r>
-        <w:t xml:space="preserve"> May, 2013, from:</w:t>
-      </w:r>
-      <w:r>
-        <w:t xml:space="preserve"> </w:t>
-      </w:r>
-      <w:hyperlink r:id="rId6" w:history="1">
-        <w:r>
-          <w:rPr>
-            <w:rStyle w:val="Hyperlink"/>
-          </w:rPr>
-          <w:t>http://www.nytimes.com/2011/10/15/world/africa/barack-obama-sending-100-armed-advisers-to-africa-to-help-fight-lords-resistance-army.html?_r=0</w:t>
-        </w:r>
-      </w:hyperlink>
-    </w:p>
-    <w:p>
-      <w:r>
-        <w:t xml:space="preserve">Uganda Media Centre, </w:t>
-      </w:r>
-      <w:r>
-        <w:t>(</w:t>
-      </w:r>
-      <w:r>
-        <w:t>2013</w:t>
-      </w:r>
-      <w:r>
-        <w:t xml:space="preserve">), </w:t>
-      </w:r>
-      <w:r>
-        <w:t>“P</w:t>
-      </w:r>
-      <w:r>
-        <w:t xml:space="preserve">resident Halts NAADS Funds </w:t>
-      </w:r>
-      <w:proofErr w:type="gramStart"/>
-      <w:r>
-        <w:t>Over</w:t>
-      </w:r>
-      <w:proofErr w:type="gramEnd"/>
-      <w:r>
-        <w:t xml:space="preserve"> Abuse</w:t>
-      </w:r>
-      <w:r>
-        <w:t>”, accessed on 29</w:t>
-      </w:r>
-      <w:r>
-        <w:rPr>
-          <w:vertAlign w:val="superscript"/>
-        </w:rPr>
-        <w:t>th</w:t>
-      </w:r>
-      <w:r>
-        <w:t xml:space="preserve">, May, 2013 from: </w:t>
-      </w:r>
-      <w:hyperlink r:id="rId7" w:history="1">
-        <w:r>
-          <w:rPr>
-            <w:rStyle w:val="Hyperlink"/>
-          </w:rPr>
-          <w:t>http://www.mediacentre.go.ug/details.php?catId=4&amp;item=919</w:t>
-        </w:r>
-      </w:hyperlink>
     </w:p>
     <w:p/>
+    <w:p/>
     <w:sectPr>
+      <w:footerReference w:type="default" r:id="rId7"/>
       <w:pgSz w:w="12240" w:h="15840"/>
       <w:pgMar w:top="1440" w:right="1440" w:bottom="1440" w:left="1440" w:header="720" w:footer="720" w:gutter="0"/>
       <w:cols w:space="720"/>
@@ -310,6 +20,109 @@
     </w:sectPr>
   </w:body>
 </w:document>
+</file>
+
+<file path=word/endnotes.xml><?xml version="1.0" encoding="utf-8"?>
+<w:endnotes xmlns:wpc="http://schemas.microsoft.com/office/word/2010/wordprocessingCanvas" xmlns:mc="http://schemas.openxmlformats.org/markup-compatibility/2006" xmlns:o="urn:schemas-microsoft-com:office:office" xmlns:r="http://schemas.openxmlformats.org/officeDocument/2006/relationships" xmlns:m="http://schemas.openxmlformats.org/officeDocument/2006/math" xmlns:v="urn:schemas-microsoft-com:vml" xmlns:wp14="http://schemas.microsoft.com/office/word/2010/wordprocessingDrawing" xmlns:wp="http://schemas.openxmlformats.org/drawingml/2006/wordprocessingDrawing" xmlns:w10="urn:schemas-microsoft-com:office:word" xmlns:w="http://schemas.openxmlformats.org/wordprocessingml/2006/main" xmlns:w14="http://schemas.microsoft.com/office/word/2010/wordml" xmlns:wpg="http://schemas.microsoft.com/office/word/2010/wordprocessingGroup" xmlns:wpi="http://schemas.microsoft.com/office/word/2010/wordprocessingInk" xmlns:wne="http://schemas.microsoft.com/office/word/2006/wordml" xmlns:wps="http://schemas.microsoft.com/office/word/2010/wordprocessingShape" mc:Ignorable="w14 wp14">
+  <w:endnote w:type="separator" w:id="-1">
+    <w:p>
+      <w:pPr>
+        <w:spacing w:after="0" w:line="240" w:lineRule="auto"/>
+      </w:pPr>
+      <w:r>
+        <w:separator/>
+      </w:r>
+    </w:p>
+  </w:endnote>
+  <w:endnote w:type="continuationSeparator" w:id="0">
+    <w:p>
+      <w:pPr>
+        <w:spacing w:after="0" w:line="240" w:lineRule="auto"/>
+      </w:pPr>
+      <w:r>
+        <w:continuationSeparator/>
+      </w:r>
+    </w:p>
+  </w:endnote>
+</w:endnotes>
+</file>
+
+<file path=word/footer1.xml><?xml version="1.0" encoding="utf-8"?>
+<w:ftr xmlns:wpc="http://schemas.microsoft.com/office/word/2010/wordprocessingCanvas" xmlns:mc="http://schemas.openxmlformats.org/markup-compatibility/2006" xmlns:o="urn:schemas-microsoft-com:office:office" xmlns:r="http://schemas.openxmlformats.org/officeDocument/2006/relationships" xmlns:m="http://schemas.openxmlformats.org/officeDocument/2006/math" xmlns:v="urn:schemas-microsoft-com:vml" xmlns:wp14="http://schemas.microsoft.com/office/word/2010/wordprocessingDrawing" xmlns:wp="http://schemas.openxmlformats.org/drawingml/2006/wordprocessingDrawing" xmlns:w10="urn:schemas-microsoft-com:office:word" xmlns:w="http://schemas.openxmlformats.org/wordprocessingml/2006/main" xmlns:w14="http://schemas.microsoft.com/office/word/2010/wordml" xmlns:wpg="http://schemas.microsoft.com/office/word/2010/wordprocessingGroup" xmlns:wpi="http://schemas.microsoft.com/office/word/2010/wordprocessingInk" xmlns:wne="http://schemas.microsoft.com/office/word/2006/wordml" xmlns:wps="http://schemas.microsoft.com/office/word/2010/wordprocessingShape" mc:Ignorable="w14 wp14">
+  <w:sdt>
+    <w:sdtPr>
+      <w:id w:val="-435520201"/>
+      <w:docPartObj>
+        <w:docPartGallery w:val="Page Numbers (Bottom of Page)"/>
+        <w:docPartUnique/>
+      </w:docPartObj>
+    </w:sdtPr>
+    <w:sdtEndPr>
+      <w:rPr>
+        <w:noProof/>
+      </w:rPr>
+    </w:sdtEndPr>
+    <w:sdtContent>
+      <w:p>
+        <w:pPr>
+          <w:pStyle w:val="Footer"/>
+          <w:jc w:val="right"/>
+        </w:pPr>
+        <w:r>
+          <w:fldChar w:fldCharType="begin"/>
+        </w:r>
+        <w:r>
+          <w:instrText xml:space="preserve"> PAGE   \* MERGEFORMAT </w:instrText>
+        </w:r>
+        <w:r>
+          <w:fldChar w:fldCharType="separate"/>
+        </w:r>
+        <w:r>
+          <w:rPr>
+            <w:noProof/>
+          </w:rPr>
+          <w:t>1</w:t>
+        </w:r>
+        <w:r>
+          <w:rPr>
+            <w:noProof/>
+          </w:rPr>
+          <w:fldChar w:fldCharType="end"/>
+        </w:r>
+      </w:p>
+    </w:sdtContent>
+  </w:sdt>
+  <w:p>
+    <w:pPr>
+      <w:pStyle w:val="Footer"/>
+    </w:pPr>
+  </w:p>
+</w:ftr>
+</file>
+
+<file path=word/footnotes.xml><?xml version="1.0" encoding="utf-8"?>
+<w:footnotes xmlns:wpc="http://schemas.microsoft.com/office/word/2010/wordprocessingCanvas" xmlns:mc="http://schemas.openxmlformats.org/markup-compatibility/2006" xmlns:o="urn:schemas-microsoft-com:office:office" xmlns:r="http://schemas.openxmlformats.org/officeDocument/2006/relationships" xmlns:m="http://schemas.openxmlformats.org/officeDocument/2006/math" xmlns:v="urn:schemas-microsoft-com:vml" xmlns:wp14="http://schemas.microsoft.com/office/word/2010/wordprocessingDrawing" xmlns:wp="http://schemas.openxmlformats.org/drawingml/2006/wordprocessingDrawing" xmlns:w10="urn:schemas-microsoft-com:office:word" xmlns:w="http://schemas.openxmlformats.org/wordprocessingml/2006/main" xmlns:w14="http://schemas.microsoft.com/office/word/2010/wordml" xmlns:wpg="http://schemas.microsoft.com/office/word/2010/wordprocessingGroup" xmlns:wpi="http://schemas.microsoft.com/office/word/2010/wordprocessingInk" xmlns:wne="http://schemas.microsoft.com/office/word/2006/wordml" xmlns:wps="http://schemas.microsoft.com/office/word/2010/wordprocessingShape" mc:Ignorable="w14 wp14">
+  <w:footnote w:type="separator" w:id="-1">
+    <w:p>
+      <w:pPr>
+        <w:spacing w:after="0" w:line="240" w:lineRule="auto"/>
+      </w:pPr>
+      <w:r>
+        <w:separator/>
+      </w:r>
+    </w:p>
+  </w:footnote>
+  <w:footnote w:type="continuationSeparator" w:id="0">
+    <w:p>
+      <w:pPr>
+        <w:spacing w:after="0" w:line="240" w:lineRule="auto"/>
+      </w:pPr>
+      <w:r>
+        <w:continuationSeparator/>
+      </w:r>
+    </w:p>
+  </w:footnote>
+</w:footnotes>
 </file>
 
 <file path=word/styles.xml><?xml version="1.0" encoding="utf-8"?>
@@ -475,7 +288,6 @@
   <w:style w:type="character" w:default="1" w:styleId="DefaultParagraphFont">
     <w:name w:val="Default Paragraph Font"/>
     <w:uiPriority w:val="1"/>
-    <w:semiHidden/>
     <w:unhideWhenUsed/>
   </w:style>
   <w:style w:type="table" w:default="1" w:styleId="TableNormal">
@@ -503,13 +315,56 @@
     <w:name w:val="Hyperlink"/>
     <w:basedOn w:val="DefaultParagraphFont"/>
     <w:uiPriority w:val="99"/>
-    <w:semiHidden/>
     <w:unhideWhenUsed/>
     <w:rsid w:val="00A345D8"/>
     <w:rPr>
       <w:color w:val="0000FF"/>
       <w:u w:val="single"/>
     </w:rPr>
+  </w:style>
+  <w:style w:type="paragraph" w:styleId="Header">
+    <w:name w:val="header"/>
+    <w:basedOn w:val="Normal"/>
+    <w:link w:val="HeaderChar"/>
+    <w:uiPriority w:val="99"/>
+    <w:unhideWhenUsed/>
+    <w:rsid w:val="002562C8"/>
+    <w:pPr>
+      <w:tabs>
+        <w:tab w:val="center" w:pos="4680"/>
+        <w:tab w:val="right" w:pos="9360"/>
+      </w:tabs>
+      <w:spacing w:after="0" w:line="240" w:lineRule="auto"/>
+    </w:pPr>
+  </w:style>
+  <w:style w:type="character" w:customStyle="1" w:styleId="HeaderChar">
+    <w:name w:val="Header Char"/>
+    <w:basedOn w:val="DefaultParagraphFont"/>
+    <w:link w:val="Header"/>
+    <w:uiPriority w:val="99"/>
+    <w:rsid w:val="002562C8"/>
+  </w:style>
+  <w:style w:type="paragraph" w:styleId="Footer">
+    <w:name w:val="footer"/>
+    <w:basedOn w:val="Normal"/>
+    <w:link w:val="FooterChar"/>
+    <w:uiPriority w:val="99"/>
+    <w:unhideWhenUsed/>
+    <w:rsid w:val="002562C8"/>
+    <w:pPr>
+      <w:tabs>
+        <w:tab w:val="center" w:pos="4680"/>
+        <w:tab w:val="right" w:pos="9360"/>
+      </w:tabs>
+      <w:spacing w:after="0" w:line="240" w:lineRule="auto"/>
+    </w:pPr>
+  </w:style>
+  <w:style w:type="character" w:customStyle="1" w:styleId="FooterChar">
+    <w:name w:val="Footer Char"/>
+    <w:basedOn w:val="DefaultParagraphFont"/>
+    <w:link w:val="Footer"/>
+    <w:uiPriority w:val="99"/>
+    <w:rsid w:val="002562C8"/>
   </w:style>
 </w:styles>
 </file>
@@ -677,7 +532,6 @@
   <w:style w:type="character" w:default="1" w:styleId="DefaultParagraphFont">
     <w:name w:val="Default Paragraph Font"/>
     <w:uiPriority w:val="1"/>
-    <w:semiHidden/>
     <w:unhideWhenUsed/>
   </w:style>
   <w:style w:type="table" w:default="1" w:styleId="TableNormal">
@@ -705,13 +559,56 @@
     <w:name w:val="Hyperlink"/>
     <w:basedOn w:val="DefaultParagraphFont"/>
     <w:uiPriority w:val="99"/>
-    <w:semiHidden/>
     <w:unhideWhenUsed/>
     <w:rsid w:val="00A345D8"/>
     <w:rPr>
       <w:color w:val="0000FF"/>
       <w:u w:val="single"/>
     </w:rPr>
+  </w:style>
+  <w:style w:type="paragraph" w:styleId="Header">
+    <w:name w:val="header"/>
+    <w:basedOn w:val="Normal"/>
+    <w:link w:val="HeaderChar"/>
+    <w:uiPriority w:val="99"/>
+    <w:unhideWhenUsed/>
+    <w:rsid w:val="002562C8"/>
+    <w:pPr>
+      <w:tabs>
+        <w:tab w:val="center" w:pos="4680"/>
+        <w:tab w:val="right" w:pos="9360"/>
+      </w:tabs>
+      <w:spacing w:after="0" w:line="240" w:lineRule="auto"/>
+    </w:pPr>
+  </w:style>
+  <w:style w:type="character" w:customStyle="1" w:styleId="HeaderChar">
+    <w:name w:val="Header Char"/>
+    <w:basedOn w:val="DefaultParagraphFont"/>
+    <w:link w:val="Header"/>
+    <w:uiPriority w:val="99"/>
+    <w:rsid w:val="002562C8"/>
+  </w:style>
+  <w:style w:type="paragraph" w:styleId="Footer">
+    <w:name w:val="footer"/>
+    <w:basedOn w:val="Normal"/>
+    <w:link w:val="FooterChar"/>
+    <w:uiPriority w:val="99"/>
+    <w:unhideWhenUsed/>
+    <w:rsid w:val="002562C8"/>
+    <w:pPr>
+      <w:tabs>
+        <w:tab w:val="center" w:pos="4680"/>
+        <w:tab w:val="right" w:pos="9360"/>
+      </w:tabs>
+      <w:spacing w:after="0" w:line="240" w:lineRule="auto"/>
+    </w:pPr>
+  </w:style>
+  <w:style w:type="character" w:customStyle="1" w:styleId="FooterChar">
+    <w:name w:val="Footer Char"/>
+    <w:basedOn w:val="DefaultParagraphFont"/>
+    <w:link w:val="Footer"/>
+    <w:uiPriority w:val="99"/>
+    <w:rsid w:val="002562C8"/>
   </w:style>
 </w:styles>
 </file>

</xml_diff>